<commit_message>
ajustes segun nuevas directrices
Se ajusta CS_08_02_CO
</commit_message>
<xml_diff>
--- a/fuentes/contenidos/grado08/guion02/CS_08_02_REC160.docx
+++ b/fuentes/contenidos/grado08/guion02/CS_08_02_REC160.docx
@@ -81,34 +81,46 @@
           <w:highlight w:val="green"/>
           <w:lang w:val="es-ES_tradnl"/>
         </w:rPr>
-        <w:t>Nombre del guión a que corresponde el ejercicio</w:t>
-      </w:r>
-      <w:r>
-        <w:rPr>
-          <w:rFonts w:ascii="Arial" w:hAnsi="Arial"/>
-          <w:sz w:val="18"/>
-          <w:szCs w:val="18"/>
-          <w:lang w:val="es-ES_tradnl"/>
-        </w:rPr>
-        <w:t xml:space="preserve"> CS_0</w:t>
-      </w:r>
-      <w:r>
-        <w:rPr>
-          <w:rFonts w:ascii="Arial" w:hAnsi="Arial"/>
-          <w:sz w:val="18"/>
-          <w:szCs w:val="18"/>
-          <w:lang w:val="es-ES_tradnl"/>
-        </w:rPr>
-        <w:t>8</w:t>
-      </w:r>
-      <w:r>
-        <w:rPr>
-          <w:rFonts w:ascii="Arial" w:hAnsi="Arial"/>
-          <w:sz w:val="18"/>
-          <w:szCs w:val="18"/>
-          <w:lang w:val="es-ES_tradnl"/>
-        </w:rPr>
-        <w:t>_02_CO</w:t>
+        <w:t xml:space="preserve">Nombre del </w:t>
+      </w:r>
+      <w:proofErr w:type="spellStart"/>
+      <w:r>
+        <w:rPr>
+          <w:rFonts w:ascii="Arial" w:hAnsi="Arial"/>
+          <w:sz w:val="18"/>
+          <w:szCs w:val="18"/>
+          <w:highlight w:val="green"/>
+          <w:lang w:val="es-ES_tradnl"/>
+        </w:rPr>
+        <w:t>guión</w:t>
+      </w:r>
+      <w:proofErr w:type="spellEnd"/>
+      <w:r>
+        <w:rPr>
+          <w:rFonts w:ascii="Arial" w:hAnsi="Arial"/>
+          <w:sz w:val="18"/>
+          <w:szCs w:val="18"/>
+          <w:highlight w:val="green"/>
+          <w:lang w:val="es-ES_tradnl"/>
+        </w:rPr>
+        <w:t xml:space="preserve"> a que corresponde el ejercicio</w:t>
+      </w:r>
+      <w:r>
+        <w:rPr>
+          <w:rFonts w:ascii="Arial" w:hAnsi="Arial"/>
+          <w:sz w:val="18"/>
+          <w:szCs w:val="18"/>
+          <w:lang w:val="es-ES_tradnl"/>
+        </w:rPr>
+        <w:t xml:space="preserve"> </w:t>
+      </w:r>
+      <w:r>
+        <w:rPr>
+          <w:rFonts w:ascii="Times" w:hAnsi="Times"/>
+          <w:sz w:val="20"/>
+          <w:szCs w:val="20"/>
+        </w:rPr>
+        <w:t xml:space="preserve"> CS_08_02_CO</w:t>
       </w:r>
     </w:p>
     <w:p>
@@ -175,7 +187,7 @@
     <w:p>
       <w:pPr>
         <w:rPr>
-          <w:rFonts w:ascii="Arial" w:hAnsi="Arial"/>
+          <w:rFonts w:ascii="Arial" w:hAnsi="Arial" w:cs="Arial"/>
           <w:sz w:val="18"/>
           <w:szCs w:val="18"/>
           <w:lang w:val="es-ES_tradnl"/>
@@ -254,22 +266,50 @@
       </w:r>
       <w:r>
         <w:rPr>
-          <w:rFonts w:ascii="Arial" w:hAnsi="Arial"/>
-          <w:sz w:val="18"/>
-          <w:szCs w:val="18"/>
-          <w:lang w:val="es-ES_tradnl"/>
-        </w:rPr>
-        <w:t xml:space="preserve"> Refuerza tu aprendizaje: L</w:t>
-      </w:r>
-      <w:r>
-        <w:rPr>
-          <w:rFonts w:ascii="Arial" w:hAnsi="Arial"/>
-          <w:sz w:val="18"/>
-          <w:szCs w:val="18"/>
-          <w:lang w:val="es-ES_tradnl"/>
-        </w:rPr>
-        <w:t>os caudillos</w:t>
-      </w:r>
+          <w:rFonts w:ascii="Arial" w:hAnsi="Arial" w:cs="Arial"/>
+          <w:sz w:val="18"/>
+          <w:szCs w:val="18"/>
+          <w:lang w:val="es-ES_tradnl"/>
+        </w:rPr>
+        <w:t xml:space="preserve"> </w:t>
+      </w:r>
+      <w:r>
+        <w:rPr>
+          <w:rFonts w:ascii="Arial" w:hAnsi="Arial" w:cs="Arial"/>
+          <w:sz w:val="18"/>
+          <w:szCs w:val="18"/>
+          <w:lang w:val="es-ES_tradnl"/>
+        </w:rPr>
+        <w:t xml:space="preserve"> </w:t>
+      </w:r>
+      <w:r>
+        <w:rPr>
+          <w:rFonts w:ascii="Arial" w:hAnsi="Arial" w:cs="Arial"/>
+          <w:sz w:val="18"/>
+          <w:szCs w:val="18"/>
+          <w:lang w:val="es-ES_tradnl"/>
+        </w:rPr>
+        <w:t>La</w:t>
+      </w:r>
+      <w:r>
+        <w:rPr>
+          <w:rFonts w:ascii="Arial" w:hAnsi="Arial" w:cs="Arial"/>
+          <w:sz w:val="18"/>
+          <w:szCs w:val="18"/>
+          <w:lang w:val="es-ES_tradnl"/>
+        </w:rPr>
+        <w:t xml:space="preserve"> independencia de Centroamérica</w:t>
+      </w:r>
+    </w:p>
+    <w:p>
+      <w:pPr>
+        <w:rPr>
+          <w:rFonts w:ascii="Arial" w:hAnsi="Arial"/>
+          <w:sz w:val="18"/>
+          <w:szCs w:val="18"/>
+          <w:lang w:val="es-ES_tradnl"/>
+        </w:rPr>
+      </w:pPr>
     </w:p>
     <w:p>
       <w:pPr>
@@ -347,6 +387,15 @@
           <w:szCs w:val="18"/>
           <w:lang w:val="es-ES_tradnl"/>
         </w:rPr>
+        <w:t xml:space="preserve"> Actividad que propone investigar aspectos de</w:t>
+      </w:r>
+      <w:r>
+        <w:rPr>
+          <w:rFonts w:ascii="Arial" w:hAnsi="Arial"/>
+          <w:sz w:val="18"/>
+          <w:szCs w:val="18"/>
+          <w:lang w:val="es-ES_tradnl"/>
+        </w:rPr>
         <w:t xml:space="preserve"> </w:t>
       </w:r>
       <w:r>
@@ -356,25 +405,27 @@
           <w:szCs w:val="18"/>
           <w:lang w:val="es-ES_tradnl"/>
         </w:rPr>
-        <w:t xml:space="preserve"> Actividad para </w:t>
-      </w:r>
-      <w:r>
-        <w:rPr>
-          <w:rFonts w:ascii="Arial" w:hAnsi="Arial"/>
-          <w:sz w:val="18"/>
-          <w:szCs w:val="18"/>
-          <w:lang w:val="es-ES_tradnl"/>
-        </w:rPr>
-        <w:t>recordar</w:t>
-      </w:r>
-      <w:r>
-        <w:rPr>
-          <w:rFonts w:ascii="Arial" w:hAnsi="Arial"/>
-          <w:sz w:val="18"/>
-          <w:szCs w:val="18"/>
-          <w:lang w:val="es-ES_tradnl"/>
-        </w:rPr>
-        <w:t xml:space="preserve"> las características de los caudillos latinoamericanos</w:t>
+        <w:t>l</w:t>
+      </w:r>
+      <w:bookmarkStart w:id="0" w:name="_GoBack"/>
+      <w:bookmarkEnd w:id="0"/>
+      <w:r>
+        <w:rPr>
+          <w:rFonts w:ascii="Arial" w:hAnsi="Arial"/>
+          <w:sz w:val="18"/>
+          <w:szCs w:val="18"/>
+          <w:lang w:val="es-ES_tradnl"/>
+        </w:rPr>
+        <w:t>a</w:t>
+      </w:r>
+      <w:r>
+        <w:rPr>
+          <w:rFonts w:ascii="Arial" w:hAnsi="Arial"/>
+          <w:sz w:val="18"/>
+          <w:szCs w:val="18"/>
+          <w:lang w:val="es-ES_tradnl"/>
+        </w:rPr>
+        <w:t xml:space="preserve"> independencia de Centroamérica</w:t>
       </w:r>
     </w:p>
     <w:p>
@@ -465,15 +516,6 @@
         </w:rPr>
         <w:t xml:space="preserve"> </w:t>
       </w:r>
-      <w:r>
-        <w:rPr>
-          <w:rFonts w:ascii="Arial" w:hAnsi="Arial"/>
-          <w:sz w:val="18"/>
-          <w:szCs w:val="18"/>
-          <w:lang w:val="es-ES_tradnl"/>
-        </w:rPr>
-        <w:t xml:space="preserve"> </w:t>
-      </w:r>
       <w:proofErr w:type="spellStart"/>
       <w:r>
         <w:rPr>
@@ -482,18 +524,20 @@
           <w:szCs w:val="18"/>
           <w:lang w:val="es-ES_tradnl"/>
         </w:rPr>
-        <w:t>caudillo,independencia,América</w:t>
+        <w:t>Centroamérica</w:t>
+      </w:r>
+      <w:proofErr w:type="gramStart"/>
+      <w:r>
+        <w:rPr>
+          <w:rFonts w:ascii="Arial" w:hAnsi="Arial"/>
+          <w:sz w:val="18"/>
+          <w:szCs w:val="18"/>
+          <w:lang w:val="es-ES_tradnl"/>
+        </w:rPr>
+        <w:t>,Independencia</w:t>
       </w:r>
       <w:proofErr w:type="spellEnd"/>
-      <w:r>
-        <w:rPr>
-          <w:rFonts w:ascii="Arial" w:hAnsi="Arial"/>
-          <w:sz w:val="18"/>
-          <w:szCs w:val="18"/>
-          <w:lang w:val="es-ES_tradnl"/>
-        </w:rPr>
-        <w:t xml:space="preserve"> Latina</w:t>
-      </w:r>
+      <w:proofErr w:type="gramEnd"/>
     </w:p>
     <w:p>
       <w:pPr>
@@ -562,16 +606,7 @@
           <w:szCs w:val="18"/>
           <w:lang w:val="es-ES_tradnl"/>
         </w:rPr>
-        <w:t xml:space="preserve"> </w:t>
-      </w:r>
-      <w:r>
-        <w:rPr>
-          <w:rFonts w:ascii="Arial" w:hAnsi="Arial"/>
-          <w:sz w:val="18"/>
-          <w:szCs w:val="18"/>
-          <w:lang w:val="es-ES_tradnl"/>
-        </w:rPr>
-        <w:t>15 minutos</w:t>
+        <w:t xml:space="preserve"> 45 minutos</w:t>
       </w:r>
     </w:p>
     <w:p>
@@ -905,7 +940,7 @@
                 <w:szCs w:val="16"/>
                 <w:lang w:val="es-ES_tradnl"/>
               </w:rPr>
-              <w:t>X</w:t>
+              <w:t>x</w:t>
             </w:r>
           </w:p>
         </w:tc>
@@ -1431,7 +1466,7 @@
                 <w:szCs w:val="16"/>
                 <w:lang w:val="es-ES_tradnl"/>
               </w:rPr>
-              <w:t>X</w:t>
+              <w:t>x</w:t>
             </w:r>
           </w:p>
         </w:tc>
@@ -1921,7 +1956,7 @@
                 <w:szCs w:val="16"/>
                 <w:lang w:val="es-ES_tradnl"/>
               </w:rPr>
-              <w:t>X</w:t>
+              <w:t>x</w:t>
             </w:r>
           </w:p>
         </w:tc>
@@ -2134,7 +2169,6 @@
         </w:rPr>
         <w:t xml:space="preserve">Medio </w:t>
       </w:r>
-      <w:proofErr w:type="spellStart"/>
       <w:r>
         <w:rPr>
           <w:rFonts w:ascii="Arial" w:hAnsi="Arial"/>
@@ -2145,7 +2179,6 @@
         </w:rPr>
         <w:t>ó</w:t>
       </w:r>
-      <w:proofErr w:type="spellEnd"/>
       <w:r>
         <w:rPr>
           <w:rFonts w:ascii="Arial" w:hAnsi="Arial"/>
@@ -2175,24 +2208,6 @@
           <w:lang w:val="es-ES_tradnl"/>
         </w:rPr>
         <w:t>Difícil</w:t>
-      </w:r>
-      <w:r>
-        <w:rPr>
-          <w:rFonts w:ascii="Arial" w:hAnsi="Arial"/>
-          <w:sz w:val="18"/>
-          <w:szCs w:val="18"/>
-          <w:lang w:val="es-ES_tradnl"/>
-        </w:rPr>
-        <w:t xml:space="preserve"> </w:t>
-      </w:r>
-      <w:r>
-        <w:rPr>
-          <w:rFonts w:ascii="Arial" w:hAnsi="Arial"/>
-          <w:sz w:val="18"/>
-          <w:szCs w:val="18"/>
-          <w:lang w:val="es-ES_tradnl"/>
-        </w:rPr>
-        <w:t>3</w:t>
       </w:r>
     </w:p>
     <w:p>
@@ -2321,7 +2336,7 @@
     <w:p>
       <w:pPr>
         <w:rPr>
-          <w:rFonts w:ascii="Arial" w:hAnsi="Arial"/>
+          <w:rFonts w:ascii="Arial" w:hAnsi="Arial" w:cs="Arial"/>
           <w:sz w:val="18"/>
           <w:szCs w:val="18"/>
           <w:lang w:val="es-ES_tradnl"/>
@@ -2401,7 +2416,7 @@
       </w:r>
       <w:r>
         <w:rPr>
-          <w:rFonts w:ascii="Arial" w:hAnsi="Arial"/>
+          <w:rFonts w:ascii="Arial" w:hAnsi="Arial" w:cs="Arial"/>
           <w:sz w:val="18"/>
           <w:szCs w:val="18"/>
           <w:lang w:val="es-ES_tradnl"/>
@@ -2410,33 +2425,22 @@
       </w:r>
       <w:r>
         <w:rPr>
-          <w:rFonts w:ascii="Arial" w:hAnsi="Arial"/>
-          <w:sz w:val="18"/>
-          <w:szCs w:val="18"/>
-          <w:lang w:val="es-ES_tradnl"/>
-        </w:rPr>
-        <w:t>Refuerza tu aprendizaje: los caudillos</w:t>
-      </w:r>
-    </w:p>
-    <w:p>
-      <w:pPr>
-        <w:rPr>
-          <w:rFonts w:ascii="Arial" w:hAnsi="Arial" w:cs="Arial"/>
-          <w:sz w:val="18"/>
-          <w:szCs w:val="18"/>
-          <w:lang w:val="es-ES_tradnl"/>
-        </w:rPr>
-      </w:pPr>
-    </w:p>
-    <w:p>
-      <w:pPr>
-        <w:rPr>
-          <w:rFonts w:ascii="Arial" w:hAnsi="Arial" w:cs="Arial"/>
-          <w:sz w:val="18"/>
-          <w:szCs w:val="18"/>
-          <w:lang w:val="es-ES_tradnl"/>
-        </w:rPr>
-      </w:pPr>
+          <w:rFonts w:ascii="Arial" w:hAnsi="Arial" w:cs="Arial"/>
+          <w:sz w:val="18"/>
+          <w:szCs w:val="18"/>
+          <w:lang w:val="es-ES_tradnl"/>
+        </w:rPr>
+        <w:t xml:space="preserve"> La</w:t>
+      </w:r>
+      <w:r>
+        <w:rPr>
+          <w:rFonts w:ascii="Arial" w:hAnsi="Arial" w:cs="Arial"/>
+          <w:sz w:val="18"/>
+          <w:szCs w:val="18"/>
+          <w:lang w:val="es-ES_tradnl"/>
+        </w:rPr>
+        <w:t xml:space="preserve"> independencia de Centroamérica</w:t>
+      </w:r>
     </w:p>
     <w:p>
       <w:pPr>
@@ -2588,77 +2592,61 @@
         </w:rPr>
         <w:t xml:space="preserve"> caracteres máximo)</w:t>
       </w:r>
-    </w:p>
-    <w:p>
-      <w:pPr>
-        <w:rPr>
-          <w:rFonts w:ascii="Arial" w:hAnsi="Arial" w:cs="Arial"/>
-          <w:sz w:val="18"/>
-          <w:szCs w:val="18"/>
-          <w:lang w:val="es-ES_tradnl"/>
-        </w:rPr>
-      </w:pPr>
-    </w:p>
-    <w:p>
-      <w:pPr>
-        <w:rPr>
-          <w:rFonts w:ascii="Arial" w:hAnsi="Arial" w:cs="Arial"/>
-          <w:color w:val="000000"/>
-          <w:sz w:val="18"/>
-          <w:szCs w:val="18"/>
-          <w:lang w:val="es-ES"/>
-        </w:rPr>
-      </w:pPr>
-      <w:r>
-        <w:rPr>
-          <w:rFonts w:ascii="Arial" w:hAnsi="Arial" w:cs="Arial"/>
-          <w:color w:val="000000"/>
-          <w:sz w:val="18"/>
-          <w:szCs w:val="18"/>
-          <w:lang w:val="es-ES"/>
-        </w:rPr>
-        <w:t>Realiza la siguiente actividad. Cuando termines haz clic en enviar. Si es necesario entrega las respuestas a mano o por mail a tu pro</w:t>
-      </w:r>
-      <w:r>
-        <w:rPr>
-          <w:rFonts w:ascii="Arial" w:hAnsi="Arial" w:cs="Arial"/>
-          <w:color w:val="000000"/>
-          <w:sz w:val="18"/>
-          <w:szCs w:val="18"/>
-          <w:lang w:val="es-ES"/>
-        </w:rPr>
-        <w:t>fesor para que pueda validarlas</w:t>
-      </w:r>
-    </w:p>
-    <w:p>
-      <w:pPr>
-        <w:rPr>
-          <w:rFonts w:ascii="Arial" w:hAnsi="Arial" w:cs="Arial"/>
-          <w:color w:val="000000"/>
-          <w:sz w:val="18"/>
-          <w:szCs w:val="18"/>
-          <w:lang w:val="es-ES"/>
-        </w:rPr>
-      </w:pPr>
-    </w:p>
-    <w:p>
-      <w:pPr>
-        <w:rPr>
-          <w:rFonts w:ascii="Arial" w:hAnsi="Arial" w:cs="Arial"/>
-          <w:color w:val="000000"/>
-          <w:sz w:val="18"/>
-          <w:szCs w:val="18"/>
-          <w:lang w:val="es-ES"/>
-        </w:rPr>
-      </w:pPr>
-    </w:p>
-    <w:p>
-      <w:pPr>
-        <w:rPr>
-          <w:rFonts w:ascii="Arial" w:hAnsi="Arial" w:cs="Arial"/>
-          <w:sz w:val="18"/>
-          <w:szCs w:val="18"/>
-          <w:lang w:val="es-ES"/>
+      <w:r>
+        <w:rPr>
+          <w:rFonts w:ascii="Arial" w:hAnsi="Arial"/>
+          <w:sz w:val="18"/>
+          <w:szCs w:val="18"/>
+          <w:lang w:val="es-ES_tradnl"/>
+        </w:rPr>
+        <w:t xml:space="preserve"> </w:t>
+      </w:r>
+    </w:p>
+    <w:p>
+      <w:pPr>
+        <w:rPr>
+          <w:rFonts w:ascii="Arial" w:hAnsi="Arial" w:cs="Arial"/>
+          <w:sz w:val="18"/>
+          <w:szCs w:val="18"/>
+          <w:lang w:val="es-ES_tradnl"/>
+        </w:rPr>
+      </w:pPr>
+      <w:r>
+        <w:rPr>
+          <w:rFonts w:ascii="Arial" w:hAnsi="Arial" w:cs="Arial"/>
+          <w:sz w:val="18"/>
+          <w:szCs w:val="18"/>
+          <w:lang w:val="es-ES_tradnl"/>
+        </w:rPr>
+        <w:t>Realiza la siguiente actividad. Cuando termines, haz clic en enviar. Si es necesario, entrega las respuestas a mano o por co</w:t>
+      </w:r>
+      <w:r>
+        <w:rPr>
+          <w:rFonts w:ascii="Arial" w:hAnsi="Arial" w:cs="Arial"/>
+          <w:sz w:val="18"/>
+          <w:szCs w:val="18"/>
+          <w:lang w:val="es-ES_tradnl"/>
+        </w:rPr>
+        <w:t>rreo electrónico a tu profesor</w:t>
+      </w:r>
+    </w:p>
+    <w:p>
+      <w:pPr>
+        <w:rPr>
+          <w:rFonts w:ascii="Arial" w:hAnsi="Arial" w:cs="Arial"/>
+          <w:sz w:val="18"/>
+          <w:szCs w:val="18"/>
+          <w:lang w:val="es-ES_tradnl"/>
+        </w:rPr>
+      </w:pPr>
+    </w:p>
+    <w:p>
+      <w:pPr>
+        <w:rPr>
+          <w:rFonts w:ascii="Arial" w:hAnsi="Arial" w:cs="Arial"/>
+          <w:sz w:val="18"/>
+          <w:szCs w:val="18"/>
+          <w:lang w:val="es-ES_tradnl"/>
         </w:rPr>
       </w:pPr>
     </w:p>
@@ -2690,17 +2678,29 @@
           <w:highlight w:val="green"/>
           <w:lang w:val="es-ES_tradnl"/>
         </w:rPr>
-        <w:t xml:space="preserve"> (ventana flotante)</w:t>
-      </w:r>
-      <w:r>
-        <w:rPr>
-          <w:rFonts w:ascii="Arial" w:hAnsi="Arial"/>
-          <w:sz w:val="18"/>
-          <w:szCs w:val="18"/>
-          <w:lang w:val="es-ES_tradnl"/>
-        </w:rPr>
-        <w:t xml:space="preserve"> N</w:t>
-      </w:r>
+        <w:t xml:space="preserve"> (ventana flotante</w:t>
+      </w:r>
+      <w:proofErr w:type="gramStart"/>
+      <w:r>
+        <w:rPr>
+          <w:rFonts w:ascii="Arial" w:hAnsi="Arial"/>
+          <w:sz w:val="18"/>
+          <w:szCs w:val="18"/>
+          <w:highlight w:val="green"/>
+          <w:lang w:val="es-ES_tradnl"/>
+        </w:rPr>
+        <w:t>)</w:t>
+      </w:r>
+      <w:r>
+        <w:rPr>
+          <w:rFonts w:ascii="Arial" w:hAnsi="Arial"/>
+          <w:sz w:val="18"/>
+          <w:szCs w:val="18"/>
+          <w:lang w:val="es-ES_tradnl"/>
+        </w:rPr>
+        <w:t>N</w:t>
+      </w:r>
+      <w:proofErr w:type="gramEnd"/>
     </w:p>
     <w:p>
       <w:pPr>
@@ -3244,82 +3244,55 @@
       <w:pPr>
         <w:rPr>
           <w:rFonts w:ascii="Arial" w:hAnsi="Arial" w:cs="Arial"/>
-          <w:color w:val="000000"/>
-          <w:sz w:val="18"/>
-          <w:szCs w:val="18"/>
-          <w:lang w:val="es-ES"/>
-        </w:rPr>
-      </w:pPr>
-      <w:r>
-        <w:rPr>
-          <w:rFonts w:ascii="Arial" w:hAnsi="Arial" w:cs="Arial"/>
-          <w:color w:val="000000"/>
-          <w:sz w:val="18"/>
-          <w:szCs w:val="18"/>
-          <w:lang w:val="es-ES"/>
-        </w:rPr>
-        <w:t xml:space="preserve"> </w:t>
-      </w:r>
-    </w:p>
-    <w:p>
-      <w:pPr>
-        <w:rPr>
-          <w:rFonts w:ascii="Arial" w:hAnsi="Arial" w:cs="Arial"/>
-          <w:color w:val="000000"/>
-          <w:sz w:val="18"/>
-          <w:szCs w:val="18"/>
-          <w:lang w:val="es-ES"/>
-        </w:rPr>
-      </w:pPr>
-      <w:r>
-        <w:rPr>
-          <w:rFonts w:ascii="Arial" w:hAnsi="Arial" w:cs="Arial"/>
-          <w:color w:val="000000"/>
-          <w:sz w:val="18"/>
-          <w:szCs w:val="18"/>
-          <w:lang w:val="es-ES"/>
-        </w:rPr>
-        <w:lastRenderedPageBreak/>
-        <w:t xml:space="preserve">Describe por lo menos </w:t>
-      </w:r>
-      <w:r>
-        <w:rPr>
-          <w:rFonts w:ascii="Arial" w:hAnsi="Arial" w:cs="Arial"/>
-          <w:color w:val="000000"/>
-          <w:sz w:val="18"/>
-          <w:szCs w:val="18"/>
-          <w:lang w:val="es-ES"/>
-        </w:rPr>
-        <w:t xml:space="preserve">tres </w:t>
-      </w:r>
-      <w:r>
-        <w:rPr>
-          <w:rFonts w:ascii="Arial" w:hAnsi="Arial" w:cs="Arial"/>
-          <w:color w:val="000000"/>
-          <w:sz w:val="18"/>
-          <w:szCs w:val="18"/>
-          <w:lang w:val="es-ES"/>
-        </w:rPr>
-        <w:t>características de los caudillos que surgieron después de la Independen</w:t>
-      </w:r>
-      <w:r>
-        <w:rPr>
-          <w:rFonts w:ascii="Arial" w:hAnsi="Arial" w:cs="Arial"/>
-          <w:color w:val="000000"/>
-          <w:sz w:val="18"/>
-          <w:szCs w:val="18"/>
-          <w:lang w:val="es-ES"/>
-        </w:rPr>
-        <w:t>cia. Explica cada una de ellas.</w:t>
-      </w:r>
-    </w:p>
-    <w:p>
-      <w:pPr>
-        <w:rPr>
-          <w:rFonts w:ascii="Arial" w:hAnsi="Arial" w:cs="Arial"/>
-          <w:sz w:val="18"/>
-          <w:szCs w:val="18"/>
-          <w:lang w:val="es-ES"/>
+          <w:sz w:val="18"/>
+          <w:szCs w:val="18"/>
+          <w:lang w:val="es-ES_tradnl"/>
+        </w:rPr>
+      </w:pPr>
+      <w:r>
+        <w:rPr>
+          <w:rFonts w:ascii="Arial" w:hAnsi="Arial" w:cs="Arial"/>
+          <w:sz w:val="18"/>
+          <w:szCs w:val="18"/>
+          <w:lang w:val="es-ES_tradnl"/>
+        </w:rPr>
+        <w:t>Investiga quién fue Francisco Morazán</w:t>
+      </w:r>
+      <w:r>
+        <w:rPr>
+          <w:rFonts w:ascii="Arial" w:hAnsi="Arial" w:cs="Arial"/>
+          <w:sz w:val="18"/>
+          <w:szCs w:val="18"/>
+          <w:lang w:val="es-ES_tradnl"/>
+        </w:rPr>
+        <w:t xml:space="preserve"> y su participación en la  </w:t>
+      </w:r>
+      <w:r>
+        <w:rPr>
+          <w:rFonts w:ascii="Arial" w:hAnsi="Arial" w:cs="Arial"/>
+          <w:sz w:val="18"/>
+          <w:szCs w:val="18"/>
+          <w:lang w:val="es-ES_tradnl"/>
+        </w:rPr>
+        <w:t>independencia de Centroamérica</w:t>
+      </w:r>
+      <w:r>
+        <w:rPr>
+          <w:rFonts w:ascii="Arial" w:hAnsi="Arial" w:cs="Arial"/>
+          <w:sz w:val="18"/>
+          <w:szCs w:val="18"/>
+          <w:lang w:val="es-ES_tradnl"/>
+        </w:rPr>
+        <w:t>. Escribe una síntesis con las principales ideas.</w:t>
+      </w:r>
+    </w:p>
+    <w:p>
+      <w:pPr>
+        <w:rPr>
+          <w:rFonts w:ascii="Arial" w:hAnsi="Arial" w:cs="Arial"/>
+          <w:sz w:val="18"/>
+          <w:szCs w:val="18"/>
+          <w:lang w:val="es-ES_tradnl"/>
         </w:rPr>
       </w:pPr>
     </w:p>
@@ -3351,6 +3324,7 @@
           <w:szCs w:val="18"/>
           <w:lang w:val="es-ES_tradnl"/>
         </w:rPr>
+        <w:lastRenderedPageBreak/>
         <w:t>*</w:t>
       </w:r>
       <w:r>
@@ -3421,7 +3395,7 @@
           <w:szCs w:val="18"/>
           <w:lang w:val="es-ES_tradnl"/>
         </w:rPr>
-        <w:t>1</w:t>
+        <w:t>3</w:t>
       </w:r>
     </w:p>
     <w:p>
@@ -3504,24 +3478,12 @@
         </w:rPr>
         <w:t>)</w:t>
       </w:r>
-    </w:p>
-    <w:p>
-      <w:pPr>
-        <w:rPr>
-          <w:rFonts w:ascii="Arial" w:hAnsi="Arial" w:cs="Arial"/>
-          <w:color w:val="000000"/>
-          <w:sz w:val="18"/>
-          <w:szCs w:val="18"/>
-          <w:lang w:val="es-ES"/>
-        </w:rPr>
-      </w:pPr>
-      <w:r>
-        <w:rPr>
-          <w:rFonts w:ascii="Arial" w:hAnsi="Arial" w:cs="Arial"/>
-          <w:color w:val="000000"/>
-          <w:sz w:val="18"/>
-          <w:szCs w:val="18"/>
-          <w:lang w:val="es-ES"/>
+      <w:r>
+        <w:rPr>
+          <w:rFonts w:ascii="Arial" w:hAnsi="Arial" w:cs="Arial"/>
+          <w:sz w:val="18"/>
+          <w:szCs w:val="18"/>
+          <w:lang w:val="es-ES_tradnl"/>
         </w:rPr>
         <w:t xml:space="preserve"> </w:t>
       </w:r>
@@ -3530,34 +3492,1007 @@
       <w:pPr>
         <w:rPr>
           <w:rFonts w:ascii="Arial" w:hAnsi="Arial" w:cs="Arial"/>
-          <w:color w:val="000000"/>
-          <w:sz w:val="18"/>
-          <w:szCs w:val="18"/>
-          <w:lang w:val="es-ES"/>
-        </w:rPr>
-      </w:pPr>
-    </w:p>
-    <w:p>
-      <w:pPr>
-        <w:rPr>
-          <w:rFonts w:ascii="Arial" w:hAnsi="Arial" w:cs="Arial"/>
-          <w:sz w:val="18"/>
-          <w:szCs w:val="18"/>
-          <w:lang w:val="es-ES_tradnl"/>
-        </w:rPr>
-      </w:pPr>
-      <w:r>
-        <w:rPr>
-          <w:rFonts w:ascii="Arial" w:hAnsi="Arial" w:cs="Arial"/>
-          <w:color w:val="000000"/>
-          <w:sz w:val="18"/>
-          <w:szCs w:val="18"/>
-          <w:lang w:val="es-ES"/>
+          <w:sz w:val="18"/>
+          <w:szCs w:val="18"/>
+          <w:lang w:val="es-ES_tradnl"/>
+        </w:rPr>
+      </w:pPr>
+    </w:p>
+    <w:p>
+      <w:pPr>
+        <w:rPr>
+          <w:rFonts w:ascii="Arial" w:hAnsi="Arial" w:cs="Arial"/>
+          <w:sz w:val="18"/>
+          <w:szCs w:val="18"/>
+          <w:lang w:val="es-ES_tradnl"/>
+        </w:rPr>
+      </w:pPr>
+      <w:r>
+        <w:rPr>
+          <w:rFonts w:ascii="Arial" w:hAnsi="Arial" w:cs="Arial"/>
+          <w:sz w:val="18"/>
+          <w:szCs w:val="18"/>
+          <w:highlight w:val="yellow"/>
+          <w:lang w:val="es-ES_tradnl"/>
+        </w:rPr>
+        <w:t>IMAGEN:</w:t>
+      </w:r>
+    </w:p>
+    <w:p>
+      <w:pPr>
+        <w:ind w:left="426"/>
+        <w:rPr>
+          <w:rFonts w:ascii="Arial" w:hAnsi="Arial" w:cs="Arial"/>
+          <w:sz w:val="18"/>
+          <w:szCs w:val="18"/>
+          <w:lang w:val="es-ES_tradnl"/>
+        </w:rPr>
+      </w:pPr>
+      <w:r>
+        <w:rPr>
+          <w:rFonts w:ascii="Arial" w:hAnsi="Arial"/>
+          <w:b/>
+          <w:color w:val="FF0000"/>
+          <w:sz w:val="18"/>
+          <w:szCs w:val="18"/>
+          <w:lang w:val="es-ES_tradnl"/>
+        </w:rPr>
+        <w:t>*</w:t>
+      </w:r>
+      <w:r>
+        <w:rPr>
+          <w:rFonts w:ascii="Arial" w:hAnsi="Arial"/>
+          <w:sz w:val="18"/>
+          <w:szCs w:val="18"/>
+          <w:lang w:val="es-ES_tradnl"/>
         </w:rPr>
         <w:t xml:space="preserve"> </w:t>
       </w:r>
-      <w:bookmarkStart w:id="0" w:name="_GoBack"/>
-      <w:bookmarkEnd w:id="0"/>
+      <w:r>
+        <w:rPr>
+          <w:rFonts w:ascii="Arial" w:hAnsi="Arial" w:cs="Arial"/>
+          <w:sz w:val="18"/>
+          <w:szCs w:val="18"/>
+          <w:highlight w:val="yellow"/>
+          <w:lang w:val="es-ES_tradnl"/>
+        </w:rPr>
+        <w:t xml:space="preserve">Nombre de archivo </w:t>
+      </w:r>
+      <w:proofErr w:type="spellStart"/>
+      <w:r>
+        <w:rPr>
+          <w:rFonts w:ascii="Arial" w:hAnsi="Arial" w:cs="Arial"/>
+          <w:sz w:val="18"/>
+          <w:szCs w:val="18"/>
+          <w:highlight w:val="yellow"/>
+          <w:lang w:val="es-ES_tradnl"/>
+        </w:rPr>
+        <w:t>Shutterstock</w:t>
+      </w:r>
+      <w:proofErr w:type="spellEnd"/>
+      <w:r>
+        <w:rPr>
+          <w:rFonts w:ascii="Arial" w:hAnsi="Arial" w:cs="Arial"/>
+          <w:sz w:val="18"/>
+          <w:szCs w:val="18"/>
+          <w:highlight w:val="yellow"/>
+          <w:lang w:val="es-ES_tradnl"/>
+        </w:rPr>
+        <w:t xml:space="preserve"> o descripción de ilustración a crear</w:t>
+      </w:r>
+    </w:p>
+    <w:p>
+      <w:pPr>
+        <w:ind w:left="567"/>
+        <w:rPr>
+          <w:rFonts w:ascii="Arial" w:hAnsi="Arial" w:cs="Arial"/>
+          <w:sz w:val="18"/>
+          <w:szCs w:val="18"/>
+          <w:lang w:val="es-ES_tradnl"/>
+        </w:rPr>
+      </w:pPr>
+    </w:p>
+    <w:p>
+      <w:pPr>
+        <w:ind w:left="426"/>
+        <w:rPr>
+          <w:rFonts w:ascii="Arial" w:hAnsi="Arial" w:cs="Arial"/>
+          <w:sz w:val="18"/>
+          <w:szCs w:val="18"/>
+          <w:highlight w:val="yellow"/>
+          <w:lang w:val="es-ES_tradnl"/>
+        </w:rPr>
+      </w:pPr>
+      <w:r>
+        <w:rPr>
+          <w:rFonts w:ascii="Arial" w:hAnsi="Arial"/>
+          <w:b/>
+          <w:color w:val="FF0000"/>
+          <w:sz w:val="18"/>
+          <w:szCs w:val="18"/>
+          <w:lang w:val="es-ES_tradnl"/>
+        </w:rPr>
+        <w:t xml:space="preserve">* </w:t>
+      </w:r>
+      <w:r>
+        <w:rPr>
+          <w:rFonts w:ascii="Arial" w:hAnsi="Arial" w:cs="Arial"/>
+          <w:sz w:val="18"/>
+          <w:szCs w:val="18"/>
+          <w:highlight w:val="yellow"/>
+          <w:lang w:val="es-ES_tradnl"/>
+        </w:rPr>
+        <w:t>Imagen normal (</w:t>
+      </w:r>
+      <w:r>
+        <w:rPr>
+          <w:rFonts w:ascii="Arial" w:hAnsi="Arial" w:cs="Arial"/>
+          <w:sz w:val="18"/>
+          <w:szCs w:val="18"/>
+          <w:highlight w:val="yellow"/>
+          <w:lang w:val="es-ES_tradnl"/>
+        </w:rPr>
+        <w:t>codificado ejemplo, CI_S3_G1_REC10_F1</w:t>
+      </w:r>
+      <w:r>
+        <w:rPr>
+          <w:rFonts w:ascii="Arial" w:hAnsi="Arial" w:cs="Arial"/>
+          <w:sz w:val="18"/>
+          <w:szCs w:val="18"/>
+          <w:highlight w:val="yellow"/>
+          <w:lang w:val="es-ES_tradnl"/>
+        </w:rPr>
+        <w:t>n</w:t>
+      </w:r>
+      <w:r>
+        <w:rPr>
+          <w:rFonts w:ascii="Arial" w:hAnsi="Arial" w:cs="Arial"/>
+          <w:sz w:val="18"/>
+          <w:szCs w:val="18"/>
+          <w:highlight w:val="yellow"/>
+          <w:lang w:val="es-ES_tradnl"/>
+        </w:rPr>
+        <w:t>)</w:t>
+      </w:r>
+    </w:p>
+    <w:p>
+      <w:pPr>
+        <w:ind w:left="567"/>
+        <w:rPr>
+          <w:rFonts w:ascii="Arial" w:hAnsi="Arial" w:cs="Arial"/>
+          <w:sz w:val="18"/>
+          <w:szCs w:val="18"/>
+          <w:lang w:val="es-ES_tradnl"/>
+        </w:rPr>
+      </w:pPr>
+    </w:p>
+    <w:p>
+      <w:pPr>
+        <w:ind w:left="426"/>
+        <w:rPr>
+          <w:rFonts w:ascii="Arial" w:hAnsi="Arial" w:cs="Arial"/>
+          <w:sz w:val="18"/>
+          <w:szCs w:val="18"/>
+          <w:lang w:val="es-ES_tradnl"/>
+        </w:rPr>
+      </w:pPr>
+      <w:r>
+        <w:rPr>
+          <w:rFonts w:ascii="Arial" w:hAnsi="Arial"/>
+          <w:b/>
+          <w:color w:val="FF0000"/>
+          <w:sz w:val="18"/>
+          <w:szCs w:val="18"/>
+          <w:lang w:val="es-ES_tradnl"/>
+        </w:rPr>
+        <w:t xml:space="preserve">* </w:t>
+      </w:r>
+      <w:r>
+        <w:rPr>
+          <w:rFonts w:ascii="Arial" w:hAnsi="Arial" w:cs="Arial"/>
+          <w:sz w:val="18"/>
+          <w:szCs w:val="18"/>
+          <w:highlight w:val="yellow"/>
+          <w:lang w:val="es-ES_tradnl"/>
+        </w:rPr>
+        <w:t xml:space="preserve">Imagen amplificada </w:t>
+      </w:r>
+      <w:r>
+        <w:rPr>
+          <w:rFonts w:ascii="Arial" w:hAnsi="Arial" w:cs="Arial"/>
+          <w:b/>
+          <w:sz w:val="18"/>
+          <w:szCs w:val="18"/>
+          <w:highlight w:val="yellow"/>
+          <w:lang w:val="es-ES_tradnl"/>
+        </w:rPr>
+        <w:t>opcional</w:t>
+      </w:r>
+      <w:r>
+        <w:rPr>
+          <w:rFonts w:ascii="Arial" w:hAnsi="Arial" w:cs="Arial"/>
+          <w:sz w:val="18"/>
+          <w:szCs w:val="18"/>
+          <w:highlight w:val="yellow"/>
+          <w:lang w:val="es-ES_tradnl"/>
+        </w:rPr>
+        <w:t xml:space="preserve"> (</w:t>
+      </w:r>
+      <w:r>
+        <w:rPr>
+          <w:rFonts w:ascii="Arial" w:hAnsi="Arial" w:cs="Arial"/>
+          <w:sz w:val="18"/>
+          <w:szCs w:val="18"/>
+          <w:highlight w:val="yellow"/>
+          <w:lang w:val="es-ES_tradnl"/>
+        </w:rPr>
+        <w:t>codificado ejemplo, CI_S3_G1_REC10_F1</w:t>
+      </w:r>
+      <w:r>
+        <w:rPr>
+          <w:rFonts w:ascii="Arial" w:hAnsi="Arial" w:cs="Arial"/>
+          <w:sz w:val="18"/>
+          <w:szCs w:val="18"/>
+          <w:highlight w:val="yellow"/>
+          <w:lang w:val="es-ES_tradnl"/>
+        </w:rPr>
+        <w:t>a</w:t>
+      </w:r>
+      <w:r>
+        <w:rPr>
+          <w:rFonts w:ascii="Arial" w:hAnsi="Arial" w:cs="Arial"/>
+          <w:sz w:val="18"/>
+          <w:szCs w:val="18"/>
+          <w:highlight w:val="yellow"/>
+          <w:lang w:val="es-ES_tradnl"/>
+        </w:rPr>
+        <w:t>)</w:t>
+      </w:r>
+    </w:p>
+    <w:p>
+      <w:pPr>
+        <w:ind w:left="567"/>
+        <w:rPr>
+          <w:rFonts w:ascii="Arial" w:hAnsi="Arial" w:cs="Arial"/>
+          <w:sz w:val="18"/>
+          <w:szCs w:val="18"/>
+          <w:lang w:val="es-ES_tradnl"/>
+        </w:rPr>
+      </w:pPr>
+    </w:p>
+    <w:p>
+      <w:pPr>
+        <w:rPr>
+          <w:rFonts w:ascii="Arial" w:hAnsi="Arial" w:cs="Arial"/>
+          <w:sz w:val="18"/>
+          <w:szCs w:val="18"/>
+          <w:lang w:val="es-ES_tradnl"/>
+        </w:rPr>
+      </w:pPr>
+      <w:r>
+        <w:rPr>
+          <w:rFonts w:ascii="Arial" w:hAnsi="Arial" w:cs="Arial"/>
+          <w:sz w:val="18"/>
+          <w:szCs w:val="18"/>
+          <w:highlight w:val="yellow"/>
+          <w:lang w:val="es-ES_tradnl"/>
+        </w:rPr>
+        <w:t xml:space="preserve">Texto </w:t>
+      </w:r>
+      <w:r>
+        <w:rPr>
+          <w:rFonts w:ascii="Arial" w:hAnsi="Arial" w:cs="Arial"/>
+          <w:sz w:val="18"/>
+          <w:szCs w:val="18"/>
+          <w:highlight w:val="yellow"/>
+          <w:lang w:val="es-ES_tradnl"/>
+        </w:rPr>
+        <w:t xml:space="preserve">(lectura </w:t>
+      </w:r>
+      <w:r>
+        <w:rPr>
+          <w:rFonts w:ascii="Arial" w:hAnsi="Arial" w:cs="Arial"/>
+          <w:b/>
+          <w:sz w:val="18"/>
+          <w:szCs w:val="18"/>
+          <w:highlight w:val="yellow"/>
+          <w:lang w:val="es-ES_tradnl"/>
+        </w:rPr>
+        <w:t>500</w:t>
+      </w:r>
+      <w:r>
+        <w:rPr>
+          <w:rFonts w:ascii="Arial" w:hAnsi="Arial" w:cs="Arial"/>
+          <w:sz w:val="18"/>
+          <w:szCs w:val="18"/>
+          <w:highlight w:val="yellow"/>
+          <w:lang w:val="es-ES_tradnl"/>
+        </w:rPr>
+        <w:t xml:space="preserve"> caracteres máximo</w:t>
+      </w:r>
+      <w:r>
+        <w:rPr>
+          <w:rFonts w:ascii="Arial" w:hAnsi="Arial" w:cs="Arial"/>
+          <w:sz w:val="18"/>
+          <w:szCs w:val="18"/>
+          <w:highlight w:val="yellow"/>
+          <w:lang w:val="es-ES_tradnl"/>
+        </w:rPr>
+        <w:t>)</w:t>
+      </w:r>
+      <w:r>
+        <w:rPr>
+          <w:rFonts w:ascii="Arial" w:hAnsi="Arial" w:cs="Arial"/>
+          <w:sz w:val="18"/>
+          <w:szCs w:val="18"/>
+          <w:highlight w:val="yellow"/>
+          <w:lang w:val="es-ES_tradnl"/>
+        </w:rPr>
+        <w:t xml:space="preserve"> </w:t>
+      </w:r>
+    </w:p>
+    <w:p>
+      <w:pPr>
+        <w:rPr>
+          <w:rFonts w:ascii="Arial" w:hAnsi="Arial" w:cs="Arial"/>
+          <w:sz w:val="18"/>
+          <w:szCs w:val="18"/>
+          <w:lang w:val="es-ES_tradnl"/>
+        </w:rPr>
+      </w:pPr>
+    </w:p>
+    <w:p>
+      <w:pPr>
+        <w:rPr>
+          <w:rFonts w:ascii="Arial" w:hAnsi="Arial" w:cs="Arial"/>
+          <w:sz w:val="18"/>
+          <w:szCs w:val="18"/>
+          <w:lang w:val="es-ES_tradnl"/>
+        </w:rPr>
+      </w:pPr>
+    </w:p>
+    <w:p>
+      <w:pPr>
+        <w:rPr>
+          <w:rFonts w:ascii="Arial" w:hAnsi="Arial" w:cs="Arial"/>
+          <w:sz w:val="18"/>
+          <w:szCs w:val="18"/>
+          <w:lang w:val="es-ES_tradnl"/>
+        </w:rPr>
+      </w:pPr>
+      <w:r>
+        <w:rPr>
+          <w:rFonts w:ascii="Arial" w:hAnsi="Arial" w:cs="Arial"/>
+          <w:sz w:val="18"/>
+          <w:szCs w:val="18"/>
+          <w:highlight w:val="green"/>
+          <w:lang w:val="es-ES_tradnl"/>
+        </w:rPr>
+        <w:t>PREGUNTA 2</w:t>
+      </w:r>
+    </w:p>
+    <w:p>
+      <w:pPr>
+        <w:rPr>
+          <w:rFonts w:ascii="Arial" w:hAnsi="Arial" w:cs="Arial"/>
+          <w:sz w:val="18"/>
+          <w:szCs w:val="18"/>
+          <w:lang w:val="es-ES_tradnl"/>
+        </w:rPr>
+      </w:pPr>
+      <w:r>
+        <w:rPr>
+          <w:rFonts w:ascii="Arial" w:hAnsi="Arial"/>
+          <w:b/>
+          <w:color w:val="FF0000"/>
+          <w:sz w:val="18"/>
+          <w:szCs w:val="18"/>
+          <w:lang w:val="es-ES_tradnl"/>
+        </w:rPr>
+        <w:t>*</w:t>
+      </w:r>
+      <w:r>
+        <w:rPr>
+          <w:rFonts w:ascii="Arial" w:hAnsi="Arial"/>
+          <w:color w:val="FF0000"/>
+          <w:sz w:val="18"/>
+          <w:szCs w:val="18"/>
+          <w:lang w:val="es-ES_tradnl"/>
+        </w:rPr>
+        <w:t xml:space="preserve"> </w:t>
+      </w:r>
+      <w:r>
+        <w:rPr>
+          <w:rFonts w:ascii="Arial" w:hAnsi="Arial" w:cs="Arial"/>
+          <w:sz w:val="18"/>
+          <w:szCs w:val="18"/>
+          <w:highlight w:val="yellow"/>
+          <w:lang w:val="es-ES_tradnl"/>
+        </w:rPr>
+        <w:t>Enunciado (p</w:t>
+      </w:r>
+      <w:r>
+        <w:rPr>
+          <w:rFonts w:ascii="Arial" w:hAnsi="Arial" w:cs="Arial"/>
+          <w:sz w:val="18"/>
+          <w:szCs w:val="18"/>
+          <w:highlight w:val="yellow"/>
+          <w:lang w:val="es-ES_tradnl"/>
+        </w:rPr>
+        <w:t xml:space="preserve">regunta </w:t>
+      </w:r>
+      <w:r>
+        <w:rPr>
+          <w:rFonts w:ascii="Arial" w:hAnsi="Arial" w:cs="Arial"/>
+          <w:b/>
+          <w:sz w:val="18"/>
+          <w:szCs w:val="18"/>
+          <w:highlight w:val="yellow"/>
+          <w:lang w:val="es-ES_tradnl"/>
+        </w:rPr>
+        <w:t>500</w:t>
+      </w:r>
+      <w:r>
+        <w:rPr>
+          <w:rFonts w:ascii="Arial" w:hAnsi="Arial" w:cs="Arial"/>
+          <w:sz w:val="18"/>
+          <w:szCs w:val="18"/>
+          <w:highlight w:val="yellow"/>
+          <w:lang w:val="es-ES_tradnl"/>
+        </w:rPr>
+        <w:t xml:space="preserve"> caracteres máximo</w:t>
+      </w:r>
+      <w:r>
+        <w:rPr>
+          <w:rFonts w:ascii="Arial" w:hAnsi="Arial" w:cs="Arial"/>
+          <w:sz w:val="18"/>
+          <w:szCs w:val="18"/>
+          <w:highlight w:val="yellow"/>
+          <w:lang w:val="es-ES_tradnl"/>
+        </w:rPr>
+        <w:t>)</w:t>
+      </w:r>
+    </w:p>
+    <w:p>
+      <w:pPr>
+        <w:rPr>
+          <w:rFonts w:ascii="Arial" w:hAnsi="Arial" w:cs="Arial"/>
+          <w:sz w:val="18"/>
+          <w:szCs w:val="18"/>
+          <w:lang w:val="es-ES_tradnl"/>
+        </w:rPr>
+      </w:pPr>
+      <w:r>
+        <w:rPr>
+          <w:rFonts w:ascii="Arial" w:hAnsi="Arial" w:cs="Arial"/>
+          <w:sz w:val="18"/>
+          <w:szCs w:val="18"/>
+          <w:lang w:val="es-ES_tradnl"/>
+        </w:rPr>
+        <w:t>E</w:t>
+      </w:r>
+      <w:r>
+        <w:rPr>
+          <w:rFonts w:ascii="Arial" w:hAnsi="Arial" w:cs="Arial"/>
+          <w:sz w:val="18"/>
+          <w:szCs w:val="18"/>
+          <w:lang w:val="es-ES_tradnl"/>
+        </w:rPr>
+        <w:t>xplica por qué Centroamérica quedó dividida en vari</w:t>
+      </w:r>
+      <w:r>
+        <w:rPr>
+          <w:rFonts w:ascii="Arial" w:hAnsi="Arial" w:cs="Arial"/>
+          <w:sz w:val="18"/>
+          <w:szCs w:val="18"/>
+          <w:lang w:val="es-ES_tradnl"/>
+        </w:rPr>
+        <w:t>os países después de lograr su I</w:t>
+      </w:r>
+      <w:r>
+        <w:rPr>
+          <w:rFonts w:ascii="Arial" w:hAnsi="Arial" w:cs="Arial"/>
+          <w:sz w:val="18"/>
+          <w:szCs w:val="18"/>
+          <w:lang w:val="es-ES_tradnl"/>
+        </w:rPr>
+        <w:t>ndependencia.</w:t>
+      </w:r>
+    </w:p>
+    <w:p>
+      <w:pPr>
+        <w:rPr>
+          <w:rFonts w:ascii="Arial" w:hAnsi="Arial" w:cs="Arial"/>
+          <w:sz w:val="18"/>
+          <w:szCs w:val="18"/>
+          <w:lang w:val="es-ES_tradnl"/>
+        </w:rPr>
+      </w:pPr>
+      <w:r>
+        <w:rPr>
+          <w:rFonts w:ascii="Arial" w:hAnsi="Arial"/>
+          <w:b/>
+          <w:color w:val="FF0000"/>
+          <w:sz w:val="18"/>
+          <w:szCs w:val="18"/>
+          <w:lang w:val="es-ES_tradnl"/>
+        </w:rPr>
+        <w:t>*</w:t>
+      </w:r>
+      <w:r>
+        <w:rPr>
+          <w:rFonts w:ascii="Arial" w:hAnsi="Arial"/>
+          <w:color w:val="FF0000"/>
+          <w:sz w:val="18"/>
+          <w:szCs w:val="18"/>
+          <w:lang w:val="es-ES_tradnl"/>
+        </w:rPr>
+        <w:t xml:space="preserve"> </w:t>
+      </w:r>
+      <w:r>
+        <w:rPr>
+          <w:rFonts w:ascii="Arial" w:hAnsi="Arial" w:cs="Arial"/>
+          <w:sz w:val="18"/>
+          <w:szCs w:val="18"/>
+          <w:highlight w:val="yellow"/>
+          <w:lang w:val="es-ES_tradnl"/>
+        </w:rPr>
+        <w:t>Nivel</w:t>
+      </w:r>
+      <w:r>
+        <w:rPr>
+          <w:rFonts w:ascii="Arial" w:hAnsi="Arial" w:cs="Arial"/>
+          <w:sz w:val="18"/>
+          <w:szCs w:val="18"/>
+          <w:highlight w:val="yellow"/>
+          <w:lang w:val="es-ES_tradnl"/>
+        </w:rPr>
+        <w:t xml:space="preserve"> 1-Fácil, 2-Medio, </w:t>
+      </w:r>
+      <w:proofErr w:type="spellStart"/>
+      <w:r>
+        <w:rPr>
+          <w:rFonts w:ascii="Arial" w:hAnsi="Arial" w:cs="Arial"/>
+          <w:sz w:val="18"/>
+          <w:szCs w:val="18"/>
+          <w:highlight w:val="yellow"/>
+          <w:lang w:val="es-ES_tradnl"/>
+        </w:rPr>
+        <w:t>ó</w:t>
+      </w:r>
+      <w:proofErr w:type="spellEnd"/>
+      <w:r>
+        <w:rPr>
+          <w:rFonts w:ascii="Arial" w:hAnsi="Arial" w:cs="Arial"/>
+          <w:sz w:val="18"/>
+          <w:szCs w:val="18"/>
+          <w:highlight w:val="yellow"/>
+          <w:lang w:val="es-ES_tradnl"/>
+        </w:rPr>
+        <w:t xml:space="preserve"> 3-Dificil:</w:t>
+      </w:r>
+      <w:r>
+        <w:rPr>
+          <w:rFonts w:ascii="Arial" w:hAnsi="Arial" w:cs="Arial"/>
+          <w:sz w:val="18"/>
+          <w:szCs w:val="18"/>
+          <w:lang w:val="es-ES_tradnl"/>
+        </w:rPr>
+        <w:t xml:space="preserve"> </w:t>
+      </w:r>
+      <w:r>
+        <w:rPr>
+          <w:rFonts w:ascii="Arial" w:hAnsi="Arial" w:cs="Arial"/>
+          <w:sz w:val="18"/>
+          <w:szCs w:val="18"/>
+          <w:lang w:val="es-ES_tradnl"/>
+        </w:rPr>
+        <w:t>3</w:t>
+      </w:r>
+    </w:p>
+    <w:p>
+      <w:pPr>
+        <w:rPr>
+          <w:rFonts w:ascii="Arial" w:hAnsi="Arial" w:cs="Arial"/>
+          <w:sz w:val="18"/>
+          <w:szCs w:val="18"/>
+          <w:lang w:val="es-ES_tradnl"/>
+        </w:rPr>
+      </w:pPr>
+    </w:p>
+    <w:p>
+      <w:pPr>
+        <w:rPr>
+          <w:rFonts w:ascii="Arial" w:hAnsi="Arial" w:cs="Arial"/>
+          <w:sz w:val="18"/>
+          <w:szCs w:val="18"/>
+          <w:lang w:val="es-ES_tradnl"/>
+        </w:rPr>
+      </w:pPr>
+      <w:r>
+        <w:rPr>
+          <w:rFonts w:ascii="Arial" w:hAnsi="Arial" w:cs="Arial"/>
+          <w:sz w:val="18"/>
+          <w:szCs w:val="18"/>
+          <w:highlight w:val="yellow"/>
+          <w:lang w:val="es-ES_tradnl"/>
+        </w:rPr>
+        <w:t xml:space="preserve">Explicación </w:t>
+      </w:r>
+      <w:r>
+        <w:rPr>
+          <w:rFonts w:ascii="Arial" w:hAnsi="Arial" w:cs="Arial"/>
+          <w:sz w:val="18"/>
+          <w:szCs w:val="18"/>
+          <w:highlight w:val="yellow"/>
+          <w:lang w:val="es-ES_tradnl"/>
+        </w:rPr>
+        <w:t>(</w:t>
+      </w:r>
+      <w:r>
+        <w:rPr>
+          <w:rFonts w:ascii="Arial" w:hAnsi="Arial" w:cs="Arial"/>
+          <w:b/>
+          <w:sz w:val="18"/>
+          <w:szCs w:val="18"/>
+          <w:highlight w:val="yellow"/>
+          <w:lang w:val="es-ES_tradnl"/>
+        </w:rPr>
+        <w:t>500</w:t>
+      </w:r>
+      <w:r>
+        <w:rPr>
+          <w:rFonts w:ascii="Arial" w:hAnsi="Arial" w:cs="Arial"/>
+          <w:sz w:val="18"/>
+          <w:szCs w:val="18"/>
+          <w:highlight w:val="yellow"/>
+          <w:lang w:val="es-ES_tradnl"/>
+        </w:rPr>
+        <w:t xml:space="preserve"> caracteres máximo</w:t>
+      </w:r>
+      <w:r>
+        <w:rPr>
+          <w:rFonts w:ascii="Arial" w:hAnsi="Arial" w:cs="Arial"/>
+          <w:sz w:val="18"/>
+          <w:szCs w:val="18"/>
+          <w:highlight w:val="yellow"/>
+          <w:lang w:val="es-ES_tradnl"/>
+        </w:rPr>
+        <w:t>)</w:t>
+      </w:r>
+    </w:p>
+    <w:p>
+      <w:pPr>
+        <w:rPr>
+          <w:rFonts w:ascii="Arial" w:hAnsi="Arial" w:cs="Arial"/>
+          <w:sz w:val="18"/>
+          <w:szCs w:val="18"/>
+          <w:lang w:val="es-ES_tradnl"/>
+        </w:rPr>
+      </w:pPr>
+    </w:p>
+    <w:p>
+      <w:pPr>
+        <w:rPr>
+          <w:rFonts w:ascii="Arial" w:hAnsi="Arial" w:cs="Arial"/>
+          <w:sz w:val="18"/>
+          <w:szCs w:val="18"/>
+          <w:lang w:val="es-ES_tradnl"/>
+        </w:rPr>
+      </w:pPr>
+      <w:r>
+        <w:rPr>
+          <w:rFonts w:ascii="Arial" w:hAnsi="Arial" w:cs="Arial"/>
+          <w:sz w:val="18"/>
+          <w:szCs w:val="18"/>
+          <w:highlight w:val="yellow"/>
+          <w:lang w:val="es-ES_tradnl"/>
+        </w:rPr>
+        <w:t>IMAGEN:</w:t>
+      </w:r>
+    </w:p>
+    <w:p>
+      <w:pPr>
+        <w:ind w:left="426"/>
+        <w:rPr>
+          <w:rFonts w:ascii="Arial" w:hAnsi="Arial" w:cs="Arial"/>
+          <w:sz w:val="18"/>
+          <w:szCs w:val="18"/>
+          <w:lang w:val="es-ES_tradnl"/>
+        </w:rPr>
+      </w:pPr>
+      <w:r>
+        <w:rPr>
+          <w:rFonts w:ascii="Arial" w:hAnsi="Arial"/>
+          <w:b/>
+          <w:color w:val="FF0000"/>
+          <w:sz w:val="18"/>
+          <w:szCs w:val="18"/>
+          <w:lang w:val="es-ES_tradnl"/>
+        </w:rPr>
+        <w:t>*</w:t>
+      </w:r>
+      <w:r>
+        <w:rPr>
+          <w:rFonts w:ascii="Arial" w:hAnsi="Arial"/>
+          <w:sz w:val="18"/>
+          <w:szCs w:val="18"/>
+          <w:lang w:val="es-ES_tradnl"/>
+        </w:rPr>
+        <w:t xml:space="preserve"> </w:t>
+      </w:r>
+      <w:r>
+        <w:rPr>
+          <w:rFonts w:ascii="Arial" w:hAnsi="Arial" w:cs="Arial"/>
+          <w:sz w:val="18"/>
+          <w:szCs w:val="18"/>
+          <w:highlight w:val="yellow"/>
+          <w:lang w:val="es-ES_tradnl"/>
+        </w:rPr>
+        <w:t xml:space="preserve">Nombre de archivo </w:t>
+      </w:r>
+      <w:proofErr w:type="spellStart"/>
+      <w:r>
+        <w:rPr>
+          <w:rFonts w:ascii="Arial" w:hAnsi="Arial" w:cs="Arial"/>
+          <w:sz w:val="18"/>
+          <w:szCs w:val="18"/>
+          <w:highlight w:val="yellow"/>
+          <w:lang w:val="es-ES_tradnl"/>
+        </w:rPr>
+        <w:t>Shutterstock</w:t>
+      </w:r>
+      <w:proofErr w:type="spellEnd"/>
+      <w:r>
+        <w:rPr>
+          <w:rFonts w:ascii="Arial" w:hAnsi="Arial" w:cs="Arial"/>
+          <w:sz w:val="18"/>
+          <w:szCs w:val="18"/>
+          <w:highlight w:val="yellow"/>
+          <w:lang w:val="es-ES_tradnl"/>
+        </w:rPr>
+        <w:t xml:space="preserve"> o descripción de ilustración a crear</w:t>
+      </w:r>
+    </w:p>
+    <w:p>
+      <w:pPr>
+        <w:ind w:left="567"/>
+        <w:rPr>
+          <w:rFonts w:ascii="Arial" w:hAnsi="Arial" w:cs="Arial"/>
+          <w:sz w:val="18"/>
+          <w:szCs w:val="18"/>
+          <w:lang w:val="es-ES_tradnl"/>
+        </w:rPr>
+      </w:pPr>
+    </w:p>
+    <w:p>
+      <w:pPr>
+        <w:ind w:left="426"/>
+        <w:rPr>
+          <w:rFonts w:ascii="Arial" w:hAnsi="Arial" w:cs="Arial"/>
+          <w:sz w:val="18"/>
+          <w:szCs w:val="18"/>
+          <w:highlight w:val="yellow"/>
+          <w:lang w:val="es-ES_tradnl"/>
+        </w:rPr>
+      </w:pPr>
+      <w:r>
+        <w:rPr>
+          <w:rFonts w:ascii="Arial" w:hAnsi="Arial"/>
+          <w:b/>
+          <w:color w:val="FF0000"/>
+          <w:sz w:val="18"/>
+          <w:szCs w:val="18"/>
+          <w:lang w:val="es-ES_tradnl"/>
+        </w:rPr>
+        <w:t xml:space="preserve">* </w:t>
+      </w:r>
+      <w:r>
+        <w:rPr>
+          <w:rFonts w:ascii="Arial" w:hAnsi="Arial" w:cs="Arial"/>
+          <w:sz w:val="18"/>
+          <w:szCs w:val="18"/>
+          <w:highlight w:val="yellow"/>
+          <w:lang w:val="es-ES_tradnl"/>
+        </w:rPr>
+        <w:t>Imagen normal (</w:t>
+      </w:r>
+      <w:r>
+        <w:rPr>
+          <w:rFonts w:ascii="Arial" w:hAnsi="Arial" w:cs="Arial"/>
+          <w:sz w:val="18"/>
+          <w:szCs w:val="18"/>
+          <w:highlight w:val="yellow"/>
+          <w:lang w:val="es-ES_tradnl"/>
+        </w:rPr>
+        <w:t>codificado ejemplo, CI_S3_G1_REC10_F1</w:t>
+      </w:r>
+      <w:r>
+        <w:rPr>
+          <w:rFonts w:ascii="Arial" w:hAnsi="Arial" w:cs="Arial"/>
+          <w:sz w:val="18"/>
+          <w:szCs w:val="18"/>
+          <w:highlight w:val="yellow"/>
+          <w:lang w:val="es-ES_tradnl"/>
+        </w:rPr>
+        <w:t>n</w:t>
+      </w:r>
+      <w:r>
+        <w:rPr>
+          <w:rFonts w:ascii="Arial" w:hAnsi="Arial" w:cs="Arial"/>
+          <w:sz w:val="18"/>
+          <w:szCs w:val="18"/>
+          <w:highlight w:val="yellow"/>
+          <w:lang w:val="es-ES_tradnl"/>
+        </w:rPr>
+        <w:t>)</w:t>
+      </w:r>
+    </w:p>
+    <w:p>
+      <w:pPr>
+        <w:ind w:left="567"/>
+        <w:rPr>
+          <w:rFonts w:ascii="Arial" w:hAnsi="Arial" w:cs="Arial"/>
+          <w:sz w:val="18"/>
+          <w:szCs w:val="18"/>
+          <w:lang w:val="es-ES_tradnl"/>
+        </w:rPr>
+      </w:pPr>
+    </w:p>
+    <w:p>
+      <w:pPr>
+        <w:ind w:left="426"/>
+        <w:rPr>
+          <w:rFonts w:ascii="Arial" w:hAnsi="Arial" w:cs="Arial"/>
+          <w:sz w:val="18"/>
+          <w:szCs w:val="18"/>
+          <w:lang w:val="es-ES_tradnl"/>
+        </w:rPr>
+      </w:pPr>
+      <w:r>
+        <w:rPr>
+          <w:rFonts w:ascii="Arial" w:hAnsi="Arial"/>
+          <w:b/>
+          <w:color w:val="FF0000"/>
+          <w:sz w:val="18"/>
+          <w:szCs w:val="18"/>
+          <w:lang w:val="es-ES_tradnl"/>
+        </w:rPr>
+        <w:t xml:space="preserve">* </w:t>
+      </w:r>
+      <w:r>
+        <w:rPr>
+          <w:rFonts w:ascii="Arial" w:hAnsi="Arial" w:cs="Arial"/>
+          <w:sz w:val="18"/>
+          <w:szCs w:val="18"/>
+          <w:highlight w:val="yellow"/>
+          <w:lang w:val="es-ES_tradnl"/>
+        </w:rPr>
+        <w:t xml:space="preserve">Imagen amplificada </w:t>
+      </w:r>
+      <w:r>
+        <w:rPr>
+          <w:rFonts w:ascii="Arial" w:hAnsi="Arial" w:cs="Arial"/>
+          <w:b/>
+          <w:sz w:val="18"/>
+          <w:szCs w:val="18"/>
+          <w:highlight w:val="yellow"/>
+          <w:lang w:val="es-ES_tradnl"/>
+        </w:rPr>
+        <w:t>opcional</w:t>
+      </w:r>
+      <w:r>
+        <w:rPr>
+          <w:rFonts w:ascii="Arial" w:hAnsi="Arial" w:cs="Arial"/>
+          <w:sz w:val="18"/>
+          <w:szCs w:val="18"/>
+          <w:highlight w:val="yellow"/>
+          <w:lang w:val="es-ES_tradnl"/>
+        </w:rPr>
+        <w:t xml:space="preserve"> (</w:t>
+      </w:r>
+      <w:r>
+        <w:rPr>
+          <w:rFonts w:ascii="Arial" w:hAnsi="Arial" w:cs="Arial"/>
+          <w:sz w:val="18"/>
+          <w:szCs w:val="18"/>
+          <w:highlight w:val="yellow"/>
+          <w:lang w:val="es-ES_tradnl"/>
+        </w:rPr>
+        <w:t>codificado ejemplo, CI_S3_G1_REC10_F1</w:t>
+      </w:r>
+      <w:r>
+        <w:rPr>
+          <w:rFonts w:ascii="Arial" w:hAnsi="Arial" w:cs="Arial"/>
+          <w:sz w:val="18"/>
+          <w:szCs w:val="18"/>
+          <w:highlight w:val="yellow"/>
+          <w:lang w:val="es-ES_tradnl"/>
+        </w:rPr>
+        <w:t>a</w:t>
+      </w:r>
+      <w:r>
+        <w:rPr>
+          <w:rFonts w:ascii="Arial" w:hAnsi="Arial" w:cs="Arial"/>
+          <w:sz w:val="18"/>
+          <w:szCs w:val="18"/>
+          <w:highlight w:val="yellow"/>
+          <w:lang w:val="es-ES_tradnl"/>
+        </w:rPr>
+        <w:t>)</w:t>
+      </w:r>
+    </w:p>
+    <w:p>
+      <w:pPr>
+        <w:ind w:left="567"/>
+        <w:rPr>
+          <w:rFonts w:ascii="Arial" w:hAnsi="Arial" w:cs="Arial"/>
+          <w:sz w:val="18"/>
+          <w:szCs w:val="18"/>
+          <w:lang w:val="es-ES_tradnl"/>
+        </w:rPr>
+      </w:pPr>
+    </w:p>
+    <w:p>
+      <w:pPr>
+        <w:rPr>
+          <w:rFonts w:ascii="Arial" w:hAnsi="Arial" w:cs="Arial"/>
+          <w:sz w:val="18"/>
+          <w:szCs w:val="18"/>
+          <w:lang w:val="es-ES_tradnl"/>
+        </w:rPr>
+      </w:pPr>
+      <w:r>
+        <w:rPr>
+          <w:rFonts w:ascii="Arial" w:hAnsi="Arial" w:cs="Arial"/>
+          <w:sz w:val="18"/>
+          <w:szCs w:val="18"/>
+          <w:highlight w:val="yellow"/>
+          <w:lang w:val="es-ES_tradnl"/>
+        </w:rPr>
+        <w:t xml:space="preserve">Texto (lectura </w:t>
+      </w:r>
+      <w:r>
+        <w:rPr>
+          <w:rFonts w:ascii="Arial" w:hAnsi="Arial" w:cs="Arial"/>
+          <w:b/>
+          <w:sz w:val="18"/>
+          <w:szCs w:val="18"/>
+          <w:highlight w:val="yellow"/>
+          <w:lang w:val="es-ES_tradnl"/>
+        </w:rPr>
+        <w:t>500</w:t>
+      </w:r>
+      <w:r>
+        <w:rPr>
+          <w:rFonts w:ascii="Arial" w:hAnsi="Arial" w:cs="Arial"/>
+          <w:sz w:val="18"/>
+          <w:szCs w:val="18"/>
+          <w:highlight w:val="yellow"/>
+          <w:lang w:val="es-ES_tradnl"/>
+        </w:rPr>
+        <w:t xml:space="preserve"> caracteres máximo</w:t>
+      </w:r>
+      <w:r>
+        <w:rPr>
+          <w:rFonts w:ascii="Arial" w:hAnsi="Arial" w:cs="Arial"/>
+          <w:sz w:val="18"/>
+          <w:szCs w:val="18"/>
+          <w:highlight w:val="yellow"/>
+          <w:lang w:val="es-ES_tradnl"/>
+        </w:rPr>
+        <w:t>)</w:t>
+      </w:r>
+      <w:r>
+        <w:rPr>
+          <w:rFonts w:ascii="Arial" w:hAnsi="Arial" w:cs="Arial"/>
+          <w:sz w:val="18"/>
+          <w:szCs w:val="18"/>
+          <w:highlight w:val="yellow"/>
+          <w:lang w:val="es-ES_tradnl"/>
+        </w:rPr>
+        <w:t xml:space="preserve"> </w:t>
+      </w:r>
     </w:p>
     <w:p>
       <w:pPr>
@@ -3581,8 +4516,13 @@
 
 <file path=word/commentsExtended.xml><?xml version="1.0" encoding="utf-8"?>
 <w15:commentsEx xmlns:wpc="http://schemas.microsoft.com/office/word/2010/wordprocessingCanvas" xmlns:mc="http://schemas.openxmlformats.org/markup-compatibility/2006" xmlns:o="urn:schemas-microsoft-com:office:office" xmlns:r="http://schemas.openxmlformats.org/officeDocument/2006/relationships" xmlns:m="http://schemas.openxmlformats.org/officeDocument/2006/math" xmlns:v="urn:schemas-microsoft-com:vml" xmlns:wp14="http://schemas.microsoft.com/office/word/2010/wordprocessingDrawing" xmlns:wp="http://schemas.openxmlformats.org/drawingml/2006/wordprocessingDrawing" xmlns:w10="urn:schemas-microsoft-com:office:word" xmlns:w="http://schemas.openxmlformats.org/wordprocessingml/2006/main" xmlns:w14="http://schemas.microsoft.com/office/word/2010/wordml" xmlns:w15="http://schemas.microsoft.com/office/word/2012/wordml" xmlns:wpg="http://schemas.microsoft.com/office/word/2010/wordprocessingGroup" xmlns:wpi="http://schemas.microsoft.com/office/word/2010/wordprocessingInk" xmlns:wne="http://schemas.microsoft.com/office/word/2006/wordml" xmlns:wps="http://schemas.microsoft.com/office/word/2010/wordprocessingShape" mc:Ignorable="w14 w15 wp14">
-  <w15:commentEx w15:paraId="3FAAD4AF" w15:done="0"/>
-  <w15:commentEx w15:paraId="63D63AC7" w15:done="0"/>
+  <w15:commentEx w15:paraId="57043E6B" w15:done="0"/>
+  <w15:commentEx w15:paraId="6FC2EBC2" w15:done="0"/>
+  <w15:commentEx w15:paraId="489F9A57" w15:done="0"/>
+  <w15:commentEx w15:paraId="6E1F66EB" w15:done="0"/>
+  <w15:commentEx w15:paraId="79EE6F7A" w15:done="0"/>
+  <w15:commentEx w15:paraId="383E46A5" w15:done="0"/>
+  <w15:commentEx w15:paraId="5024C301" w15:done="0"/>
 </w15:commentsEx>
 </file>
 
@@ -3810,7 +4750,7 @@
     <w:uiPriority w:val="99"/>
     <w:semiHidden/>
     <w:unhideWhenUsed/>
-    <w:rsid w:val="009F40F3"/>
+    <w:rsid w:val="00C20788"/>
     <w:rPr>
       <w:sz w:val="16"/>
       <w:szCs w:val="16"/>
@@ -3823,7 +4763,7 @@
     <w:uiPriority w:val="99"/>
     <w:semiHidden/>
     <w:unhideWhenUsed/>
-    <w:rsid w:val="009F40F3"/>
+    <w:rsid w:val="00C20788"/>
     <w:rPr>
       <w:sz w:val="20"/>
       <w:szCs w:val="20"/>
@@ -3835,7 +4775,7 @@
     <w:link w:val="Textocomentario"/>
     <w:uiPriority w:val="99"/>
     <w:semiHidden/>
-    <w:rsid w:val="009F40F3"/>
+    <w:rsid w:val="00C20788"/>
     <w:rPr>
       <w:sz w:val="20"/>
       <w:szCs w:val="20"/>
@@ -3849,7 +4789,7 @@
     <w:uiPriority w:val="99"/>
     <w:semiHidden/>
     <w:unhideWhenUsed/>
-    <w:rsid w:val="009F40F3"/>
+    <w:rsid w:val="00C20788"/>
     <w:rPr>
       <w:b/>
       <w:bCs/>
@@ -3861,7 +4801,7 @@
     <w:link w:val="Asuntodelcomentario"/>
     <w:uiPriority w:val="99"/>
     <w:semiHidden/>
-    <w:rsid w:val="009F40F3"/>
+    <w:rsid w:val="00C20788"/>
     <w:rPr>
       <w:b/>
       <w:bCs/>
@@ -3876,7 +4816,7 @@
     <w:uiPriority w:val="99"/>
     <w:semiHidden/>
     <w:unhideWhenUsed/>
-    <w:rsid w:val="009F40F3"/>
+    <w:rsid w:val="00C20788"/>
     <w:rPr>
       <w:rFonts w:ascii="Segoe UI" w:hAnsi="Segoe UI"/>
       <w:sz w:val="18"/>
@@ -3889,7 +4829,7 @@
     <w:link w:val="Textodeglobo"/>
     <w:uiPriority w:val="99"/>
     <w:semiHidden/>
-    <w:rsid w:val="009F40F3"/>
+    <w:rsid w:val="00C20788"/>
     <w:rPr>
       <w:rFonts w:ascii="Segoe UI" w:hAnsi="Segoe UI"/>
       <w:sz w:val="18"/>
@@ -4115,7 +5055,7 @@
     <w:uiPriority w:val="99"/>
     <w:semiHidden/>
     <w:unhideWhenUsed/>
-    <w:rsid w:val="009F40F3"/>
+    <w:rsid w:val="00C20788"/>
     <w:rPr>
       <w:sz w:val="16"/>
       <w:szCs w:val="16"/>
@@ -4128,7 +5068,7 @@
     <w:uiPriority w:val="99"/>
     <w:semiHidden/>
     <w:unhideWhenUsed/>
-    <w:rsid w:val="009F40F3"/>
+    <w:rsid w:val="00C20788"/>
     <w:rPr>
       <w:sz w:val="20"/>
       <w:szCs w:val="20"/>
@@ -4140,7 +5080,7 @@
     <w:link w:val="Textocomentario"/>
     <w:uiPriority w:val="99"/>
     <w:semiHidden/>
-    <w:rsid w:val="009F40F3"/>
+    <w:rsid w:val="00C20788"/>
     <w:rPr>
       <w:sz w:val="20"/>
       <w:szCs w:val="20"/>
@@ -4154,7 +5094,7 @@
     <w:uiPriority w:val="99"/>
     <w:semiHidden/>
     <w:unhideWhenUsed/>
-    <w:rsid w:val="009F40F3"/>
+    <w:rsid w:val="00C20788"/>
     <w:rPr>
       <w:b/>
       <w:bCs/>
@@ -4166,7 +5106,7 @@
     <w:link w:val="Asuntodelcomentario"/>
     <w:uiPriority w:val="99"/>
     <w:semiHidden/>
-    <w:rsid w:val="009F40F3"/>
+    <w:rsid w:val="00C20788"/>
     <w:rPr>
       <w:b/>
       <w:bCs/>
@@ -4181,7 +5121,7 @@
     <w:uiPriority w:val="99"/>
     <w:semiHidden/>
     <w:unhideWhenUsed/>
-    <w:rsid w:val="009F40F3"/>
+    <w:rsid w:val="00C20788"/>
     <w:rPr>
       <w:rFonts w:ascii="Segoe UI" w:hAnsi="Segoe UI"/>
       <w:sz w:val="18"/>
@@ -4194,7 +5134,7 @@
     <w:link w:val="Textodeglobo"/>
     <w:uiPriority w:val="99"/>
     <w:semiHidden/>
-    <w:rsid w:val="009F40F3"/>
+    <w:rsid w:val="00C20788"/>
     <w:rPr>
       <w:rFonts w:ascii="Segoe UI" w:hAnsi="Segoe UI"/>
       <w:sz w:val="18"/>

</xml_diff>